<commit_message>
Update :- See Description ( Protogame 3D )
1. added in world basis requirements on the screen
2. updated view matrix correctly for the transforms.
3. updated shader for transparency.
4. need to fix rotations.
5. displaying basic UI info.
</commit_message>
<xml_diff>
--- a/Protogame3D/Run/TaskList/C29 SDST A1 - Protogame3D.docx
+++ b/Protogame3D/Run/TaskList/C29 SDST A1 - Protogame3D.docx
@@ -191,17 +191,32 @@
           <w:ilvl w:val="1"/>
           <w:numId w:val="3"/>
         </w:numPr>
-      </w:pPr>
-      <w:r>
+        <w:rPr>
+          <w:highlight w:val="cyan"/>
+        </w:rPr>
+      </w:pPr>
+      <w:r>
+        <w:rPr>
+          <w:highlight w:val="cyan"/>
+        </w:rPr>
         <w:t>(</w:t>
       </w:r>
       <w:r>
+        <w:rPr>
+          <w:highlight w:val="cyan"/>
+        </w:rPr>
         <w:t>12</w:t>
       </w:r>
       <w:r>
+        <w:rPr>
+          <w:highlight w:val="cyan"/>
+        </w:rPr>
         <w:t xml:space="preserve"> points) </w:t>
       </w:r>
       <w:r>
+        <w:rPr>
+          <w:highlight w:val="cyan"/>
+        </w:rPr>
         <w:t>World Coordinate System</w:t>
       </w:r>
     </w:p>
@@ -212,8 +227,14 @@
           <w:ilvl w:val="2"/>
           <w:numId w:val="3"/>
         </w:numPr>
-      </w:pPr>
-      <w:r>
+        <w:rPr>
+          <w:highlight w:val="cyan"/>
+        </w:rPr>
+      </w:pPr>
+      <w:r>
+        <w:rPr>
+          <w:highlight w:val="cyan"/>
+        </w:rPr>
         <w:t>+X is “East”, +Y is “North”, and +Z is “Up”</w:t>
       </w:r>
     </w:p>
@@ -224,17 +245,32 @@
           <w:ilvl w:val="1"/>
           <w:numId w:val="3"/>
         </w:numPr>
-      </w:pPr>
-      <w:r>
+        <w:rPr>
+          <w:highlight w:val="cyan"/>
+        </w:rPr>
+      </w:pPr>
+      <w:r>
+        <w:rPr>
+          <w:highlight w:val="cyan"/>
+        </w:rPr>
         <w:t>(</w:t>
       </w:r>
       <w:r>
+        <w:rPr>
+          <w:highlight w:val="cyan"/>
+        </w:rPr>
         <w:t>13</w:t>
       </w:r>
       <w:r>
+        <w:rPr>
+          <w:highlight w:val="cyan"/>
+        </w:rPr>
         <w:t xml:space="preserve"> points) </w:t>
       </w:r>
       <w:r>
+        <w:rPr>
+          <w:highlight w:val="cyan"/>
+        </w:rPr>
         <w:t>Local Coordinate System</w:t>
       </w:r>
     </w:p>
@@ -245,32 +281,56 @@
           <w:ilvl w:val="2"/>
           <w:numId w:val="3"/>
         </w:numPr>
-      </w:pPr>
-      <w:r>
+        <w:rPr>
+          <w:highlight w:val="cyan"/>
+        </w:rPr>
+      </w:pPr>
+      <w:r>
+        <w:rPr>
+          <w:highlight w:val="cyan"/>
+        </w:rPr>
         <w:t xml:space="preserve">The </w:t>
       </w:r>
       <w:proofErr w:type="spellStart"/>
       <w:r>
+        <w:rPr>
+          <w:highlight w:val="cyan"/>
+        </w:rPr>
         <w:t>iBasis</w:t>
       </w:r>
       <w:proofErr w:type="spellEnd"/>
       <w:r>
+        <w:rPr>
+          <w:highlight w:val="cyan"/>
+        </w:rPr>
         <w:t xml:space="preserve"> is “Forward”; the </w:t>
       </w:r>
       <w:proofErr w:type="spellStart"/>
       <w:r>
+        <w:rPr>
+          <w:highlight w:val="cyan"/>
+        </w:rPr>
         <w:t>jBasis</w:t>
       </w:r>
       <w:proofErr w:type="spellEnd"/>
       <w:r>
+        <w:rPr>
+          <w:highlight w:val="cyan"/>
+        </w:rPr>
         <w:t xml:space="preserve"> is “Left”; the </w:t>
       </w:r>
       <w:proofErr w:type="spellStart"/>
       <w:r>
+        <w:rPr>
+          <w:highlight w:val="cyan"/>
+        </w:rPr>
         <w:t>kBasis</w:t>
       </w:r>
       <w:proofErr w:type="spellEnd"/>
       <w:r>
+        <w:rPr>
+          <w:highlight w:val="cyan"/>
+        </w:rPr>
         <w:t xml:space="preserve"> is “Up”</w:t>
       </w:r>
     </w:p>
@@ -281,23 +341,44 @@
           <w:ilvl w:val="2"/>
           <w:numId w:val="3"/>
         </w:numPr>
-      </w:pPr>
-      <w:r>
+        <w:rPr>
+          <w:highlight w:val="yellow"/>
+        </w:rPr>
+      </w:pPr>
+      <w:r>
+        <w:rPr>
+          <w:highlight w:val="yellow"/>
+        </w:rPr>
         <w:t xml:space="preserve">When the camera </w:t>
       </w:r>
       <w:r>
+        <w:rPr>
+          <w:highlight w:val="yellow"/>
+        </w:rPr>
         <w:t xml:space="preserve">has </w:t>
       </w:r>
       <w:r>
+        <w:rPr>
+          <w:highlight w:val="yellow"/>
+        </w:rPr>
         <w:t xml:space="preserve">an </w:t>
       </w:r>
       <w:r>
+        <w:rPr>
+          <w:highlight w:val="yellow"/>
+        </w:rPr>
         <w:t>I</w:t>
       </w:r>
       <w:r>
+        <w:rPr>
+          <w:highlight w:val="yellow"/>
+        </w:rPr>
         <w:t>dentity transform</w:t>
       </w:r>
       <w:r>
+        <w:rPr>
+          <w:highlight w:val="yellow"/>
+        </w:rPr>
         <w:t xml:space="preserve"> (and yaw=pitch=roll=0), it faces due east (in the +X direction) with +Z up.</w:t>
       </w:r>
     </w:p>
@@ -387,41 +468,48 @@
         </w:numPr>
         <w:rPr>
           <w:b/>
-        </w:rPr>
-      </w:pPr>
-      <w:r>
-        <w:rPr>
-          <w:b/>
+          <w:highlight w:val="cyan"/>
+        </w:rPr>
+      </w:pPr>
+      <w:r>
+        <w:rPr>
+          <w:b/>
+          <w:highlight w:val="cyan"/>
         </w:rPr>
         <w:t>(</w:t>
       </w:r>
       <w:r>
         <w:rPr>
           <w:b/>
+          <w:highlight w:val="cyan"/>
         </w:rPr>
         <w:t>2</w:t>
       </w:r>
       <w:r>
         <w:rPr>
           <w:b/>
+          <w:highlight w:val="cyan"/>
         </w:rPr>
         <w:t>5</w:t>
       </w:r>
       <w:r>
         <w:rPr>
           <w:b/>
+          <w:highlight w:val="cyan"/>
         </w:rPr>
         <w:t xml:space="preserve"> points) </w:t>
       </w:r>
       <w:r>
         <w:rPr>
           <w:b/>
+          <w:highlight w:val="cyan"/>
         </w:rPr>
         <w:t>Camera</w:t>
       </w:r>
       <w:r>
         <w:rPr>
           <w:b/>
+          <w:highlight w:val="cyan"/>
         </w:rPr>
         <w:t xml:space="preserve"> &amp; Cursor</w:t>
       </w:r>
@@ -435,20 +523,33 @@
         </w:numPr>
         <w:rPr>
           <w:b/>
-        </w:rPr>
-      </w:pPr>
-      <w:r>
+          <w:highlight w:val="cyan"/>
+        </w:rPr>
+      </w:pPr>
+      <w:r>
+        <w:rPr>
+          <w:highlight w:val="cyan"/>
+        </w:rPr>
         <w:t xml:space="preserve">A full “6 </w:t>
       </w:r>
       <w:proofErr w:type="spellStart"/>
       <w:r>
+        <w:rPr>
+          <w:highlight w:val="cyan"/>
+        </w:rPr>
         <w:t>DoF</w:t>
       </w:r>
       <w:proofErr w:type="spellEnd"/>
       <w:r>
+        <w:rPr>
+          <w:highlight w:val="cyan"/>
+        </w:rPr>
         <w:t>” (six degrees of freedom) camera, with five degrees of user control</w:t>
       </w:r>
       <w:r>
+        <w:rPr>
+          <w:highlight w:val="cyan"/>
+        </w:rPr>
         <w:t>:</w:t>
       </w:r>
     </w:p>
@@ -467,7 +568,13 @@
         <w:t>(5</w:t>
       </w:r>
       <w:r>
-        <w:t xml:space="preserve"> points) ESDF (or WASD) moves the camera horizontally (in X and Y) only, and never vertically (in Z)</w:t>
+        <w:t xml:space="preserve"> points) ESDF (or </w:t>
+      </w:r>
+      <w:r>
+        <w:rPr>
+          <w:highlight w:val="cyan"/>
+        </w:rPr>
+        <w:t>WASD) moves the camera horizontally (in X and Y) only, and never vertically (in Z)</w:t>
       </w:r>
     </w:p>
     <w:p>
@@ -479,10 +586,20 @@
         </w:numPr>
         <w:rPr>
           <w:b/>
-        </w:rPr>
-      </w:pPr>
-      <w:r>
-        <w:t>E = move relative-forward horizontally in XY</w:t>
+          <w:highlight w:val="cyan"/>
+        </w:rPr>
+      </w:pPr>
+      <w:r>
+        <w:rPr>
+          <w:highlight w:val="cyan"/>
+        </w:rPr>
+        <w:t>W</w:t>
+      </w:r>
+      <w:r>
+        <w:rPr>
+          <w:highlight w:val="cyan"/>
+        </w:rPr>
+        <w:t xml:space="preserve"> = move relative-forward horizontally in XY</w:t>
       </w:r>
     </w:p>
     <w:p>
@@ -494,10 +611,20 @@
         </w:numPr>
         <w:rPr>
           <w:b/>
-        </w:rPr>
-      </w:pPr>
-      <w:r>
-        <w:t>D = move relative-backward horizontally in XY</w:t>
+          <w:highlight w:val="cyan"/>
+        </w:rPr>
+      </w:pPr>
+      <w:r>
+        <w:rPr>
+          <w:highlight w:val="cyan"/>
+        </w:rPr>
+        <w:t>S</w:t>
+      </w:r>
+      <w:r>
+        <w:rPr>
+          <w:highlight w:val="cyan"/>
+        </w:rPr>
+        <w:t xml:space="preserve"> = move relative-backward horizontally in XY</w:t>
       </w:r>
     </w:p>
     <w:p>
@@ -509,10 +636,20 @@
         </w:numPr>
         <w:rPr>
           <w:b/>
-        </w:rPr>
-      </w:pPr>
-      <w:r>
-        <w:t>S = move relative-left horizontally in XY</w:t>
+          <w:highlight w:val="cyan"/>
+        </w:rPr>
+      </w:pPr>
+      <w:r>
+        <w:rPr>
+          <w:highlight w:val="cyan"/>
+        </w:rPr>
+        <w:t>A</w:t>
+      </w:r>
+      <w:r>
+        <w:rPr>
+          <w:highlight w:val="cyan"/>
+        </w:rPr>
+        <w:t xml:space="preserve"> = move relative-left horizontally in XY</w:t>
       </w:r>
     </w:p>
     <w:p>
@@ -524,10 +661,20 @@
         </w:numPr>
         <w:rPr>
           <w:b/>
-        </w:rPr>
-      </w:pPr>
-      <w:r>
-        <w:t>F = move relative-right horizontally in XY</w:t>
+          <w:highlight w:val="cyan"/>
+        </w:rPr>
+      </w:pPr>
+      <w:r>
+        <w:rPr>
+          <w:highlight w:val="cyan"/>
+        </w:rPr>
+        <w:t>D</w:t>
+      </w:r>
+      <w:r>
+        <w:rPr>
+          <w:highlight w:val="cyan"/>
+        </w:rPr>
+        <w:t xml:space="preserve"> = move relative-right horizontally in XY</w:t>
       </w:r>
     </w:p>
     <w:p>
@@ -539,16 +686,44 @@
         </w:numPr>
         <w:rPr>
           <w:b/>
-        </w:rPr>
-      </w:pPr>
-      <w:r>
+          <w:highlight w:val="cyan"/>
+        </w:rPr>
+      </w:pPr>
+      <w:r>
+        <w:rPr>
+          <w:highlight w:val="cyan"/>
+        </w:rPr>
         <w:t>(</w:t>
       </w:r>
       <w:r>
+        <w:rPr>
+          <w:highlight w:val="cyan"/>
+        </w:rPr>
         <w:t>4</w:t>
       </w:r>
       <w:r>
-        <w:t xml:space="preserve"> points) R/W (or E/Q, or Space/Shift) moves the camera up/down vertically (in Z) only, and never horizontally (in XY)</w:t>
+        <w:rPr>
+          <w:highlight w:val="cyan"/>
+        </w:rPr>
+        <w:t xml:space="preserve"> points)</w:t>
+      </w:r>
+      <w:r>
+        <w:t xml:space="preserve"> R/W (or </w:t>
+      </w:r>
+      <w:r>
+        <w:rPr>
+          <w:highlight w:val="cyan"/>
+        </w:rPr>
+        <w:t>E/Q</w:t>
+      </w:r>
+      <w:r>
+        <w:t xml:space="preserve">, or Space/Shift) </w:t>
+      </w:r>
+      <w:r>
+        <w:rPr>
+          <w:highlight w:val="cyan"/>
+        </w:rPr>
+        <w:t>moves the camera up/down vertically (in Z) only, and never horizontally (in XY)</w:t>
       </w:r>
     </w:p>
     <w:p>
@@ -600,10 +775,25 @@
         </w:rPr>
       </w:pPr>
       <w:r>
+        <w:rPr>
+          <w:highlight w:val="cyan"/>
+        </w:rPr>
         <w:t>(4</w:t>
       </w:r>
       <w:r>
-        <w:t xml:space="preserve"> points) The Windows mouse cursor is not visible while Playing (if the window has focus and dev console is not open)</w:t>
+        <w:rPr>
+          <w:highlight w:val="cyan"/>
+        </w:rPr>
+        <w:t xml:space="preserve"> points) The Windows mouse cursor is not visible while Playing</w:t>
+      </w:r>
+      <w:r>
+        <w:t xml:space="preserve"> (if the window has focus and </w:t>
+      </w:r>
+      <w:r>
+        <w:rPr>
+          <w:highlight w:val="cyan"/>
+        </w:rPr>
+        <w:t>dev console is not open)</w:t>
       </w:r>
     </w:p>
     <w:p>
@@ -685,14 +875,26 @@
           <w:ilvl w:val="1"/>
           <w:numId w:val="3"/>
         </w:numPr>
-      </w:pPr>
-      <w:r>
+        <w:rPr>
+          <w:highlight w:val="cyan"/>
+        </w:rPr>
+      </w:pPr>
+      <w:r>
+        <w:rPr>
+          <w:highlight w:val="cyan"/>
+        </w:rPr>
         <w:t xml:space="preserve">(10 points) </w:t>
       </w:r>
       <w:r>
+        <w:rPr>
+          <w:highlight w:val="cyan"/>
+        </w:rPr>
         <w:t>Three 1x1x1 test cubes are rendered in world space, with minimums at (2,0,0) and (0,2,0) and (2,2,0)</w:t>
       </w:r>
       <w:r>
+        <w:rPr>
+          <w:highlight w:val="cyan"/>
+        </w:rPr>
         <w:t>:</w:t>
       </w:r>
     </w:p>
@@ -721,8 +923,14 @@
           <w:ilvl w:val="2"/>
           <w:numId w:val="3"/>
         </w:numPr>
-      </w:pPr>
-      <w:r>
+        <w:rPr>
+          <w:highlight w:val="cyan"/>
+        </w:rPr>
+      </w:pPr>
+      <w:r>
+        <w:rPr>
+          <w:highlight w:val="cyan"/>
+        </w:rPr>
         <w:t>Cube faces have UV coordinate assignments that match those in the demo; specifically:</w:t>
       </w:r>
     </w:p>
@@ -733,14 +941,26 @@
           <w:ilvl w:val="3"/>
           <w:numId w:val="3"/>
         </w:numPr>
-      </w:pPr>
-      <w:r>
+        <w:rPr>
+          <w:highlight w:val="cyan"/>
+        </w:rPr>
+      </w:pPr>
+      <w:r>
+        <w:rPr>
+          <w:highlight w:val="cyan"/>
+        </w:rPr>
         <w:t xml:space="preserve">No faces are “flipped”, “mirrored”, or “rotated” (i.e. </w:t>
       </w:r>
       <w:r>
+        <w:rPr>
+          <w:highlight w:val="cyan"/>
+        </w:rPr>
         <w:t>the words</w:t>
       </w:r>
       <w:r>
+        <w:rPr>
+          <w:highlight w:val="cyan"/>
+        </w:rPr>
         <w:t xml:space="preserve"> don’t read backwards or upside-down)</w:t>
       </w:r>
     </w:p>
@@ -751,8 +971,14 @@
           <w:ilvl w:val="3"/>
           <w:numId w:val="3"/>
         </w:numPr>
-      </w:pPr>
-      <w:r>
+        <w:rPr>
+          <w:highlight w:val="cyan"/>
+        </w:rPr>
+      </w:pPr>
+      <w:r>
+        <w:rPr>
+          <w:highlight w:val="cyan"/>
+        </w:rPr>
         <w:t>The top face (at z=1) of each cube has its +U direction match the world +X direction, and +V matches world +Y</w:t>
       </w:r>
     </w:p>
@@ -763,14 +989,26 @@
           <w:ilvl w:val="3"/>
           <w:numId w:val="3"/>
         </w:numPr>
-      </w:pPr>
-      <w:r>
+        <w:rPr>
+          <w:highlight w:val="cyan"/>
+        </w:rPr>
+      </w:pPr>
+      <w:r>
+        <w:rPr>
+          <w:highlight w:val="cyan"/>
+        </w:rPr>
         <w:t xml:space="preserve">The four </w:t>
       </w:r>
       <w:r>
+        <w:rPr>
+          <w:highlight w:val="cyan"/>
+        </w:rPr>
         <w:t xml:space="preserve">sides </w:t>
       </w:r>
       <w:r>
+        <w:rPr>
+          <w:highlight w:val="cyan"/>
+        </w:rPr>
         <w:t>of each cube have their +V “world up” and +U “to the right” when viewed straight on from outside the cube</w:t>
       </w:r>
     </w:p>
@@ -781,14 +1019,26 @@
           <w:ilvl w:val="3"/>
           <w:numId w:val="3"/>
         </w:numPr>
-      </w:pPr>
-      <w:r>
+        <w:rPr>
+          <w:highlight w:val="cyan"/>
+        </w:rPr>
+      </w:pPr>
+      <w:r>
+        <w:rPr>
+          <w:highlight w:val="cyan"/>
+        </w:rPr>
         <w:t xml:space="preserve">The bottom face (at z=0) of each cube has its +U direction match the world +X direction; +V will need to point </w:t>
       </w:r>
       <w:r>
+        <w:rPr>
+          <w:highlight w:val="cyan"/>
+        </w:rPr>
         <w:t>–</w:t>
       </w:r>
       <w:r>
+        <w:rPr>
+          <w:highlight w:val="cyan"/>
+        </w:rPr>
         <w:t>Y</w:t>
       </w:r>
     </w:p>
@@ -849,17 +1099,38 @@
           <w:ilvl w:val="1"/>
           <w:numId w:val="3"/>
         </w:numPr>
-      </w:pPr>
-      <w:r>
+        <w:rPr>
+          <w:highlight w:val="cyan"/>
+        </w:rPr>
+      </w:pPr>
+      <w:r>
+        <w:rPr>
+          <w:highlight w:val="cyan"/>
+        </w:rPr>
         <w:t>(5</w:t>
       </w:r>
       <w:r>
-        <w:t xml:space="preserve"> points) The world origin/axes are drawn</w:t>
-      </w:r>
-      <w:r>
+        <w:rPr>
+          <w:highlight w:val="cyan"/>
+        </w:rPr>
+        <w:t xml:space="preserve"> points) The </w:t>
+      </w:r>
+      <w:r>
+        <w:rPr>
+          <w:highlight w:val="cyan"/>
+        </w:rPr>
+        <w:t>world origin/axes are drawn</w:t>
+      </w:r>
+      <w:r>
+        <w:rPr>
+          <w:highlight w:val="cyan"/>
+        </w:rPr>
         <w:t xml:space="preserve"> such that</w:t>
       </w:r>
       <w:r>
+        <w:rPr>
+          <w:highlight w:val="cyan"/>
+        </w:rPr>
         <w:t>:</w:t>
       </w:r>
     </w:p>
@@ -870,14 +1141,26 @@
           <w:ilvl w:val="2"/>
           <w:numId w:val="3"/>
         </w:numPr>
-      </w:pPr>
-      <w:r>
+        <w:rPr>
+          <w:highlight w:val="cyan"/>
+        </w:rPr>
+      </w:pPr>
+      <w:r>
+        <w:rPr>
+          <w:highlight w:val="cyan"/>
+        </w:rPr>
         <w:t xml:space="preserve">red, green, blue </w:t>
       </w:r>
       <w:r>
+        <w:rPr>
+          <w:highlight w:val="cyan"/>
+        </w:rPr>
         <w:t xml:space="preserve">are used </w:t>
       </w:r>
       <w:r>
+        <w:rPr>
+          <w:highlight w:val="cyan"/>
+        </w:rPr>
         <w:t>for the world +X, +Y, +Z axis, respectively;</w:t>
       </w:r>
     </w:p>
@@ -890,7 +1173,13 @@
         </w:numPr>
       </w:pPr>
       <w:r>
-        <w:t>each axis line stars fully opaque at world (0,0,0) and goes out 1 unit in its respective direction, fading out to alpha 0 at its end</w:t>
+        <w:rPr>
+          <w:highlight w:val="cyan"/>
+        </w:rPr>
+        <w:t>each axis line stars fully opaque at world (0,0,0) and goes out 1 unit in its respective direction</w:t>
+      </w:r>
+      <w:r>
+        <w:t>, fading out to alpha 0 at its end</w:t>
       </w:r>
     </w:p>
     <w:p>
@@ -900,8 +1189,14 @@
           <w:ilvl w:val="2"/>
           <w:numId w:val="3"/>
         </w:numPr>
-      </w:pPr>
-      <w:r>
+        <w:rPr>
+          <w:highlight w:val="cyan"/>
+        </w:rPr>
+      </w:pPr>
+      <w:r>
+        <w:rPr>
+          <w:highlight w:val="cyan"/>
+        </w:rPr>
         <w:t>each axis line is drawn using a general “mesh utility” function that puts all three lines in the same mesh (drawn in one draw call)</w:t>
       </w:r>
     </w:p>
@@ -912,11 +1207,20 @@
           <w:ilvl w:val="2"/>
           <w:numId w:val="3"/>
         </w:numPr>
-      </w:pPr>
-      <w:r>
+        <w:rPr>
+          <w:highlight w:val="cyan"/>
+        </w:rPr>
+      </w:pPr>
+      <w:r>
+        <w:rPr>
+          <w:highlight w:val="cyan"/>
+        </w:rPr>
         <w:t xml:space="preserve">each axis line is constructed in 3D, such that it </w:t>
       </w:r>
       <w:r>
+        <w:rPr>
+          <w:highlight w:val="cyan"/>
+        </w:rPr>
         <w:t>is viewable from any side angle</w:t>
       </w:r>
     </w:p>
@@ -1116,8 +1420,14 @@
           <w:ilvl w:val="2"/>
           <w:numId w:val="3"/>
         </w:numPr>
-      </w:pPr>
-      <w:r>
+        <w:rPr>
+          <w:highlight w:val="cyan"/>
+        </w:rPr>
+      </w:pPr>
+      <w:r>
+        <w:rPr>
+          <w:highlight w:val="cyan"/>
+        </w:rPr>
         <w:t>depth testing and depth writing are disabled – you can see the world axes “through the wall” behind any solid geometry</w:t>
       </w:r>
     </w:p>
@@ -1128,8 +1438,14 @@
           <w:ilvl w:val="2"/>
           <w:numId w:val="3"/>
         </w:numPr>
-      </w:pPr>
-      <w:r>
+        <w:rPr>
+          <w:highlight w:val="cyan"/>
+        </w:rPr>
+      </w:pPr>
+      <w:r>
+        <w:rPr>
+          <w:highlight w:val="cyan"/>
+        </w:rPr>
         <w:t>face culling (i.e. front/back, clockwise/counter-clockwise) is disabled – both sides of the line’s “ribbons” are visible</w:t>
       </w:r>
     </w:p>
@@ -1140,8 +1456,14 @@
           <w:ilvl w:val="2"/>
           <w:numId w:val="3"/>
         </w:numPr>
-      </w:pPr>
-      <w:r>
+        <w:rPr>
+          <w:highlight w:val="cyan"/>
+        </w:rPr>
+      </w:pPr>
+      <w:r>
+        <w:rPr>
+          <w:highlight w:val="cyan"/>
+        </w:rPr>
         <w:t>world origin axes are drawn using a basic “Unlit” shader program, with a plain white texture bound (vertex coloring used for tint).</w:t>
       </w:r>
     </w:p>
@@ -1246,11 +1568,20 @@
           <w:ilvl w:val="1"/>
           <w:numId w:val="3"/>
         </w:numPr>
-      </w:pPr>
-      <w:r>
+        <w:rPr>
+          <w:highlight w:val="cyan"/>
+        </w:rPr>
+      </w:pPr>
+      <w:r>
+        <w:rPr>
+          <w:highlight w:val="cyan"/>
+        </w:rPr>
         <w:t>(8</w:t>
       </w:r>
       <w:r>
+        <w:rPr>
+          <w:highlight w:val="cyan"/>
+        </w:rPr>
         <w:t xml:space="preserve"> points) A basic screen-space User Interface (UI) with dynamic text elements is drawn over the 3D scene</w:t>
       </w:r>
     </w:p>
@@ -1261,32 +1592,56 @@
           <w:ilvl w:val="2"/>
           <w:numId w:val="3"/>
         </w:numPr>
-      </w:pPr>
-      <w:r>
+        <w:rPr>
+          <w:highlight w:val="cyan"/>
+        </w:rPr>
+      </w:pPr>
+      <w:r>
+        <w:rPr>
+          <w:highlight w:val="cyan"/>
+        </w:rPr>
         <w:t>The camera’s current Yaw, Pitch, Roll, XYZ position, and forward (</w:t>
       </w:r>
       <w:proofErr w:type="spellStart"/>
       <w:r>
+        <w:rPr>
+          <w:highlight w:val="cyan"/>
+        </w:rPr>
         <w:t>iBasis</w:t>
       </w:r>
       <w:proofErr w:type="spellEnd"/>
       <w:r>
+        <w:rPr>
+          <w:highlight w:val="cyan"/>
+        </w:rPr>
         <w:t>) / left (</w:t>
       </w:r>
       <w:proofErr w:type="spellStart"/>
       <w:r>
+        <w:rPr>
+          <w:highlight w:val="cyan"/>
+        </w:rPr>
         <w:t>jBasis</w:t>
       </w:r>
       <w:proofErr w:type="spellEnd"/>
       <w:r>
+        <w:rPr>
+          <w:highlight w:val="cyan"/>
+        </w:rPr>
         <w:t>) / up (</w:t>
       </w:r>
       <w:proofErr w:type="spellStart"/>
       <w:r>
+        <w:rPr>
+          <w:highlight w:val="cyan"/>
+        </w:rPr>
         <w:t>kBasis</w:t>
       </w:r>
       <w:proofErr w:type="spellEnd"/>
       <w:r>
+        <w:rPr>
+          <w:highlight w:val="cyan"/>
+        </w:rPr>
         <w:t>) vectors are all printed onscreen</w:t>
       </w:r>
     </w:p>
@@ -3561,7 +3916,7 @@
 </file>
 
 <file path=customXml/itemProps1.xml><?xml version="1.0" encoding="utf-8"?>
-<ds:datastoreItem xmlns:ds="http://schemas.openxmlformats.org/officeDocument/2006/customXml" ds:itemID="{E91E2155-CFDF-4FC3-8C9D-2C49BE0209D3}">
+<ds:datastoreItem xmlns:ds="http://schemas.openxmlformats.org/officeDocument/2006/customXml" ds:itemID="{F61DB7EC-045C-4192-9D5F-6375A20D4079}">
   <ds:schemaRefs>
     <ds:schemaRef ds:uri="http://schemas.openxmlformats.org/officeDocument/2006/bibliography"/>
   </ds:schemaRefs>

</xml_diff>

<commit_message>
Update :- See Description ( Protogame 3D)
1. updated transform class to have individual floats for rotation rather than a vec3
2. added in the compass to the specifications.
3. need to fix rotation and camera movement.
</commit_message>
<xml_diff>
--- a/Protogame3D/Run/TaskList/C29 SDST A1 - Protogame3D.docx
+++ b/Protogame3D/Run/TaskList/C29 SDST A1 - Protogame3D.docx
@@ -565,10 +565,19 @@
         </w:rPr>
       </w:pPr>
       <w:r>
+        <w:rPr>
+          <w:highlight w:val="cyan"/>
+        </w:rPr>
         <w:t>(5</w:t>
       </w:r>
       <w:r>
-        <w:t xml:space="preserve"> points) ESDF (or </w:t>
+        <w:rPr>
+          <w:highlight w:val="cyan"/>
+        </w:rPr>
+        <w:t xml:space="preserve"> points)</w:t>
+      </w:r>
+      <w:r>
+        <w:t xml:space="preserve"> ESDF (or </w:t>
       </w:r>
       <w:r>
         <w:rPr>
@@ -805,6 +814,7 @@
         </w:numPr>
         <w:rPr>
           <w:b/>
+          <w:highlight w:val="red"/>
         </w:rPr>
       </w:pPr>
       <w:r>
@@ -817,10 +827,24 @@
         <w:rPr>
           <w:highlight w:val="cyan"/>
         </w:rPr>
-        <w:t xml:space="preserve"> points) The Windows mouse cursor reappears – and camera control stops – when the dev console is open</w:t>
-      </w:r>
-      <w:r>
-        <w:t xml:space="preserve"> or the app loses focus</w:t>
+        <w:t xml:space="preserve"> points) The Windows mouse cursor reappears – and camera control stops – when the dev console is </w:t>
+      </w:r>
+      <w:proofErr w:type="gramStart"/>
+      <w:r>
+        <w:rPr>
+          <w:highlight w:val="cyan"/>
+        </w:rPr>
+        <w:t>open</w:t>
+      </w:r>
+      <w:proofErr w:type="gramEnd"/>
+      <w:r>
+        <w:t xml:space="preserve"> </w:t>
+      </w:r>
+      <w:r>
+        <w:rPr>
+          <w:highlight w:val="red"/>
+        </w:rPr>
+        <w:t>or the app loses focus</w:t>
       </w:r>
     </w:p>
     <w:p>
@@ -846,24 +870,28 @@
       <w:r>
         <w:rPr>
           <w:b/>
+          <w:highlight w:val="cyan"/>
         </w:rPr>
         <w:t>(</w:t>
       </w:r>
       <w:r>
         <w:rPr>
           <w:b/>
+          <w:highlight w:val="cyan"/>
         </w:rPr>
         <w:t>3</w:t>
       </w:r>
       <w:r>
         <w:rPr>
           <w:b/>
+          <w:highlight w:val="cyan"/>
         </w:rPr>
         <w:t>0</w:t>
       </w:r>
       <w:r>
         <w:rPr>
           <w:b/>
+          <w:highlight w:val="cyan"/>
         </w:rPr>
         <w:t xml:space="preserve"> points) Rendering</w:t>
       </w:r>
@@ -1171,6 +1199,9 @@
           <w:ilvl w:val="2"/>
           <w:numId w:val="3"/>
         </w:numPr>
+        <w:rPr>
+          <w:highlight w:val="red"/>
+        </w:rPr>
       </w:pPr>
       <w:r>
         <w:rPr>
@@ -1179,7 +1210,13 @@
         <w:t>each axis line stars fully opaque at world (0,0,0) and goes out 1 unit in its respective direction</w:t>
       </w:r>
       <w:r>
-        <w:t>, fading out to alpha 0 at its end</w:t>
+        <w:t xml:space="preserve">, </w:t>
+      </w:r>
+      <w:r>
+        <w:rPr>
+          <w:highlight w:val="red"/>
+        </w:rPr>
+        <w:t>fading out to alpha 0 at its end</w:t>
       </w:r>
     </w:p>
     <w:p>
@@ -1474,35 +1511,68 @@
           <w:ilvl w:val="1"/>
           <w:numId w:val="3"/>
         </w:numPr>
-      </w:pPr>
-      <w:r>
+        <w:rPr>
+          <w:highlight w:val="cyan"/>
+        </w:rPr>
+      </w:pPr>
+      <w:r>
+        <w:rPr>
+          <w:highlight w:val="cyan"/>
+        </w:rPr>
         <w:t>(</w:t>
       </w:r>
       <w:r>
+        <w:rPr>
+          <w:highlight w:val="cyan"/>
+        </w:rPr>
         <w:t>7</w:t>
       </w:r>
       <w:r>
+        <w:rPr>
+          <w:highlight w:val="cyan"/>
+        </w:rPr>
         <w:t xml:space="preserve"> points) A </w:t>
       </w:r>
       <w:r>
+        <w:rPr>
+          <w:highlight w:val="cyan"/>
+        </w:rPr>
         <w:t xml:space="preserve">world-oriented </w:t>
       </w:r>
       <w:r>
+        <w:rPr>
+          <w:highlight w:val="cyan"/>
+        </w:rPr>
         <w:t xml:space="preserve">camera </w:t>
       </w:r>
       <w:r>
+        <w:rPr>
+          <w:highlight w:val="cyan"/>
+        </w:rPr>
         <w:t xml:space="preserve">“compass” </w:t>
       </w:r>
       <w:r>
+        <w:rPr>
+          <w:highlight w:val="cyan"/>
+        </w:rPr>
         <w:t xml:space="preserve">similar to </w:t>
       </w:r>
       <w:r>
+        <w:rPr>
+          <w:highlight w:val="cyan"/>
+        </w:rPr>
         <w:t>the world origin axes</w:t>
       </w:r>
       <w:r>
+        <w:rPr>
+          <w:highlight w:val="cyan"/>
+        </w:rPr>
         <w:t xml:space="preserve"> is also drawn</w:t>
       </w:r>
       <w:r>
+        <w:rPr>
+          <w:highlight w:val="cyan"/>
+        </w:rPr>
         <w:t>, with the same rendering modes, etc. except:</w:t>
       </w:r>
     </w:p>
@@ -1513,9 +1583,31 @@
           <w:ilvl w:val="2"/>
           <w:numId w:val="3"/>
         </w:numPr>
-      </w:pPr>
-      <w:r>
-        <w:t>The compass axes are each only 0.01 long</w:t>
+        <w:rPr>
+          <w:highlight w:val="cyan"/>
+        </w:rPr>
+      </w:pPr>
+      <w:r>
+        <w:rPr>
+          <w:highlight w:val="cyan"/>
+        </w:rPr>
+        <w:t xml:space="preserve">The compass axes are each only </w:t>
+      </w:r>
+      <w:bookmarkStart w:id="0" w:name="OLE_LINK1"/>
+      <w:bookmarkStart w:id="1" w:name="OLE_LINK2"/>
+      <w:r>
+        <w:rPr>
+          <w:highlight w:val="cyan"/>
+        </w:rPr>
+        <w:t>0.01</w:t>
+      </w:r>
+      <w:bookmarkEnd w:id="0"/>
+      <w:bookmarkEnd w:id="1"/>
+      <w:r>
+        <w:rPr>
+          <w:highlight w:val="cyan"/>
+        </w:rPr>
+        <w:t xml:space="preserve"> long</w:t>
       </w:r>
     </w:p>
     <w:p>
@@ -1525,27 +1617,48 @@
           <w:ilvl w:val="2"/>
           <w:numId w:val="3"/>
         </w:numPr>
-      </w:pPr>
-      <w:r>
+        <w:rPr>
+          <w:highlight w:val="cyan"/>
+        </w:rPr>
+      </w:pPr>
+      <w:r>
+        <w:rPr>
+          <w:highlight w:val="cyan"/>
+        </w:rPr>
         <w:t>The compass “origin” is exactly 0.1 world units forward of the camera (</w:t>
       </w:r>
       <w:r>
+        <w:rPr>
+          <w:highlight w:val="cyan"/>
+        </w:rPr>
         <w:t xml:space="preserve">e.g. </w:t>
       </w:r>
       <w:proofErr w:type="spellStart"/>
       <w:r>
+        <w:rPr>
+          <w:highlight w:val="cyan"/>
+        </w:rPr>
         <w:t>cameraPos</w:t>
       </w:r>
       <w:proofErr w:type="spellEnd"/>
       <w:r>
+        <w:rPr>
+          <w:highlight w:val="cyan"/>
+        </w:rPr>
         <w:t xml:space="preserve"> + 0.1 * </w:t>
       </w:r>
       <w:proofErr w:type="spellStart"/>
       <w:r>
+        <w:rPr>
+          <w:highlight w:val="cyan"/>
+        </w:rPr>
         <w:t>cameraForward</w:t>
       </w:r>
       <w:proofErr w:type="spellEnd"/>
       <w:r>
+        <w:rPr>
+          <w:highlight w:val="cyan"/>
+        </w:rPr>
         <w:t>)</w:t>
       </w:r>
     </w:p>
@@ -1556,8 +1669,14 @@
           <w:ilvl w:val="2"/>
           <w:numId w:val="3"/>
         </w:numPr>
-      </w:pPr>
-      <w:r>
+        <w:rPr>
+          <w:highlight w:val="red"/>
+        </w:rPr>
+      </w:pPr>
+      <w:r>
+        <w:rPr>
+          <w:highlight w:val="red"/>
+        </w:rPr>
         <w:t>The compass remains at the center of the screen, and does not “jitter” as the camera moves around the world.</w:t>
       </w:r>
     </w:p>
@@ -3916,7 +4035,7 @@
 </file>
 
 <file path=customXml/itemProps1.xml><?xml version="1.0" encoding="utf-8"?>
-<ds:datastoreItem xmlns:ds="http://schemas.openxmlformats.org/officeDocument/2006/customXml" ds:itemID="{F61DB7EC-045C-4192-9D5F-6375A20D4079}">
+<ds:datastoreItem xmlns:ds="http://schemas.openxmlformats.org/officeDocument/2006/customXml" ds:itemID="{F4D64C89-2D59-4823-9A5D-6C96C7AF548E}">
   <ds:schemaRefs>
     <ds:schemaRef ds:uri="http://schemas.openxmlformats.org/officeDocument/2006/bibliography"/>
   </ds:schemaRefs>

</xml_diff>

<commit_message>
Update :- fixed camera movement
</commit_message>
<xml_diff>
--- a/Protogame3D/Run/TaskList/C29 SDST A1 - Protogame3D.docx
+++ b/Protogame3D/Run/TaskList/C29 SDST A1 - Protogame3D.docx
@@ -163,23 +163,27 @@
         </w:numPr>
         <w:rPr>
           <w:b/>
-        </w:rPr>
-      </w:pPr>
-      <w:r>
-        <w:rPr>
-          <w:b/>
+          <w:highlight w:val="cyan"/>
+        </w:rPr>
+      </w:pPr>
+      <w:r>
+        <w:rPr>
+          <w:b/>
+          <w:highlight w:val="cyan"/>
         </w:rPr>
         <w:t>(</w:t>
       </w:r>
       <w:r>
         <w:rPr>
           <w:b/>
+          <w:highlight w:val="cyan"/>
         </w:rPr>
         <w:t>25</w:t>
       </w:r>
       <w:r>
         <w:rPr>
           <w:b/>
+          <w:highlight w:val="cyan"/>
         </w:rPr>
         <w:t xml:space="preserve"> points) Conventions</w:t>
       </w:r>
@@ -342,42 +346,42 @@
           <w:numId w:val="3"/>
         </w:numPr>
         <w:rPr>
-          <w:highlight w:val="yellow"/>
-        </w:rPr>
-      </w:pPr>
-      <w:r>
-        <w:rPr>
-          <w:highlight w:val="yellow"/>
+          <w:highlight w:val="cyan"/>
+        </w:rPr>
+      </w:pPr>
+      <w:r>
+        <w:rPr>
+          <w:highlight w:val="cyan"/>
         </w:rPr>
         <w:t xml:space="preserve">When the camera </w:t>
       </w:r>
       <w:r>
         <w:rPr>
-          <w:highlight w:val="yellow"/>
+          <w:highlight w:val="cyan"/>
         </w:rPr>
         <w:t xml:space="preserve">has </w:t>
       </w:r>
       <w:r>
         <w:rPr>
-          <w:highlight w:val="yellow"/>
+          <w:highlight w:val="cyan"/>
         </w:rPr>
         <w:t xml:space="preserve">an </w:t>
       </w:r>
       <w:r>
         <w:rPr>
-          <w:highlight w:val="yellow"/>
+          <w:highlight w:val="cyan"/>
         </w:rPr>
         <w:t>I</w:t>
       </w:r>
       <w:r>
         <w:rPr>
-          <w:highlight w:val="yellow"/>
+          <w:highlight w:val="cyan"/>
         </w:rPr>
         <w:t>dentity transform</w:t>
       </w:r>
       <w:r>
         <w:rPr>
-          <w:highlight w:val="yellow"/>
+          <w:highlight w:val="cyan"/>
         </w:rPr>
         <w:t xml:space="preserve"> (and yaw=pitch=roll=0), it faces due east (in the +X direction) with +Z up.</w:t>
       </w:r>
@@ -389,8 +393,14 @@
           <w:ilvl w:val="2"/>
           <w:numId w:val="3"/>
         </w:numPr>
-      </w:pPr>
-      <w:r>
+        <w:rPr>
+          <w:highlight w:val="cyan"/>
+        </w:rPr>
+      </w:pPr>
+      <w:r>
+        <w:rPr>
+          <w:highlight w:val="cyan"/>
+        </w:rPr>
         <w:t>Yaw is the “major” rotation axis; right-handed rotation about +Z (positive “turns to the left”, from +X toward +Y)</w:t>
       </w:r>
     </w:p>
@@ -401,8 +411,14 @@
           <w:ilvl w:val="2"/>
           <w:numId w:val="3"/>
         </w:numPr>
-      </w:pPr>
-      <w:r>
+        <w:rPr>
+          <w:highlight w:val="cyan"/>
+        </w:rPr>
+      </w:pPr>
+      <w:r>
+        <w:rPr>
+          <w:highlight w:val="cyan"/>
+        </w:rPr>
         <w:t>Pitch is the “medium” rotation axis, right-handed rotation about +Y / relative left (positive is “nose down”, from +Z toward +X)</w:t>
       </w:r>
     </w:p>
@@ -413,8 +429,14 @@
           <w:ilvl w:val="2"/>
           <w:numId w:val="3"/>
         </w:numPr>
-      </w:pPr>
-      <w:r>
+        <w:rPr>
+          <w:highlight w:val="cyan"/>
+        </w:rPr>
+      </w:pPr>
+      <w:r>
+        <w:rPr>
+          <w:highlight w:val="cyan"/>
+        </w:rPr>
         <w:t>Roll is the “minor” rotation axis; right-handed rotation about +X / relative forward (positive is “tilt right”, from +Y toward +Z)</w:t>
       </w:r>
     </w:p>
@@ -744,13 +766,20 @@
         </w:numPr>
         <w:rPr>
           <w:b/>
-        </w:rPr>
-      </w:pPr>
-      <w:r>
+          <w:highlight w:val="cyan"/>
+        </w:rPr>
+      </w:pPr>
+      <w:r>
+        <w:rPr>
+          <w:highlight w:val="cyan"/>
+        </w:rPr>
         <w:lastRenderedPageBreak/>
         <w:t>(4</w:t>
       </w:r>
       <w:r>
+        <w:rPr>
+          <w:highlight w:val="cyan"/>
+        </w:rPr>
         <w:t xml:space="preserve"> points) Moving the mouse to the left adds a +Yaw to the camera (turns left)</w:t>
       </w:r>
     </w:p>
@@ -763,12 +792,19 @@
         </w:numPr>
         <w:rPr>
           <w:b/>
-        </w:rPr>
-      </w:pPr>
-      <w:r>
+          <w:highlight w:val="cyan"/>
+        </w:rPr>
+      </w:pPr>
+      <w:r>
+        <w:rPr>
+          <w:highlight w:val="cyan"/>
+        </w:rPr>
         <w:t>(4</w:t>
       </w:r>
       <w:r>
+        <w:rPr>
+          <w:highlight w:val="cyan"/>
+        </w:rPr>
         <w:t xml:space="preserve"> points) Moving the mouse downward adds a +Pitch to the camera (looks down), clamped to within [-89.9,89.9]</w:t>
       </w:r>
     </w:p>
@@ -1670,12 +1706,12 @@
           <w:numId w:val="3"/>
         </w:numPr>
         <w:rPr>
-          <w:highlight w:val="red"/>
-        </w:rPr>
-      </w:pPr>
-      <w:r>
-        <w:rPr>
-          <w:highlight w:val="red"/>
+          <w:highlight w:val="cyan"/>
+        </w:rPr>
+      </w:pPr>
+      <w:r>
+        <w:rPr>
+          <w:highlight w:val="cyan"/>
         </w:rPr>
         <w:t>The compass remains at the center of the screen, and does not “jitter” as the camera moves around the world.</w:t>
       </w:r>
@@ -2359,6 +2395,34 @@
         </w:rPr>
         <w:t>the game can easily access to customize behavior.</w:t>
       </w:r>
+    </w:p>
+    <w:p>
+      <w:pPr>
+        <w:pStyle w:val="Heading1"/>
+      </w:pPr>
+      <w:r>
+        <w:t>Controls</w:t>
+      </w:r>
+    </w:p>
+    <w:p>
+      <w:pPr>
+        <w:pStyle w:val="NoSpacing"/>
+      </w:pPr>
+      <w:proofErr w:type="spellStart"/>
+      <w:r>
+        <w:t>Sdjskabjda</w:t>
+      </w:r>
+      <w:proofErr w:type="spellEnd"/>
+    </w:p>
+    <w:p>
+      <w:pPr>
+        <w:pStyle w:val="NoSpacing"/>
+      </w:pPr>
+      <w:proofErr w:type="spellStart"/>
+      <w:r>
+        <w:t>asdnkjansd</w:t>
+      </w:r>
+      <w:proofErr w:type="spellEnd"/>
     </w:p>
     <w:p>
       <w:pPr>
@@ -4035,7 +4099,7 @@
 </file>
 
 <file path=customXml/itemProps1.xml><?xml version="1.0" encoding="utf-8"?>
-<ds:datastoreItem xmlns:ds="http://schemas.openxmlformats.org/officeDocument/2006/customXml" ds:itemID="{F4D64C89-2D59-4823-9A5D-6C96C7AF548E}">
+<ds:datastoreItem xmlns:ds="http://schemas.openxmlformats.org/officeDocument/2006/customXml" ds:itemID="{928A47AA-35AC-4055-9E7A-CF5A04A45109}">
   <ds:schemaRefs>
     <ds:schemaRef ds:uri="http://schemas.openxmlformats.org/officeDocument/2006/bibliography"/>
   </ds:schemaRefs>

</xml_diff>